<commit_message>
added pages and use cases
</commit_message>
<xml_diff>
--- a/documents/Business Model.docx
+++ b/documents/Business Model.docx
@@ -335,10 +335,10 @@
         <w:tblLook w:val="04A0" w:firstRow="1" w:lastRow="0" w:firstColumn="1" w:lastColumn="0" w:noHBand="0" w:noVBand="1"/>
       </w:tblPr>
       <w:tblGrid>
-        <w:gridCol w:w="2391"/>
-        <w:gridCol w:w="2474"/>
-        <w:gridCol w:w="2456"/>
-        <w:gridCol w:w="2255"/>
+        <w:gridCol w:w="1548"/>
+        <w:gridCol w:w="1170"/>
+        <w:gridCol w:w="1890"/>
+        <w:gridCol w:w="4968"/>
       </w:tblGrid>
       <w:tr>
         <w:trPr>
@@ -347,7 +347,7 @@
         <w:tc>
           <w:tcPr>
             <w:cnfStyle w:val="001000000000" w:firstRow="0" w:lastRow="0" w:firstColumn="1" w:lastColumn="0" w:oddVBand="0" w:evenVBand="0" w:oddHBand="0" w:evenHBand="0" w:firstRowFirstColumn="0" w:firstRowLastColumn="0" w:lastRowFirstColumn="0" w:lastRowLastColumn="0"/>
-            <w:tcW w:w="2391" w:type="dxa"/>
+            <w:tcW w:w="1548" w:type="dxa"/>
           </w:tcPr>
           <w:p>
             <w:r>
@@ -357,7 +357,7 @@
         </w:tc>
         <w:tc>
           <w:tcPr>
-            <w:tcW w:w="2474" w:type="dxa"/>
+            <w:tcW w:w="1170" w:type="dxa"/>
           </w:tcPr>
           <w:p>
             <w:pPr>
@@ -370,7 +370,7 @@
         </w:tc>
         <w:tc>
           <w:tcPr>
-            <w:tcW w:w="2456" w:type="dxa"/>
+            <w:tcW w:w="1890" w:type="dxa"/>
           </w:tcPr>
           <w:p>
             <w:pPr>
@@ -383,7 +383,7 @@
         </w:tc>
         <w:tc>
           <w:tcPr>
-            <w:tcW w:w="2255" w:type="dxa"/>
+            <w:tcW w:w="4968" w:type="dxa"/>
           </w:tcPr>
           <w:p>
             <w:pPr>
@@ -399,7 +399,7 @@
         <w:tc>
           <w:tcPr>
             <w:cnfStyle w:val="001000000000" w:firstRow="0" w:lastRow="0" w:firstColumn="1" w:lastColumn="0" w:oddVBand="0" w:evenVBand="0" w:oddHBand="0" w:evenHBand="0" w:firstRowFirstColumn="0" w:firstRowLastColumn="0" w:lastRowFirstColumn="0" w:lastRowLastColumn="0"/>
-            <w:tcW w:w="2391" w:type="dxa"/>
+            <w:tcW w:w="1548" w:type="dxa"/>
           </w:tcPr>
           <w:p>
             <w:pPr>
@@ -411,13 +411,31 @@
               <w:rPr>
                 <w:b w:val="0"/>
               </w:rPr>
-              <w:t>9-Jun-18</w:t>
+              <w:t xml:space="preserve"> </w:t>
+            </w:r>
+            <w:r>
+              <w:rPr>
+                <w:b w:val="0"/>
+              </w:rPr>
+              <w:t>9-Jun-</w:t>
+            </w:r>
+            <w:r>
+              <w:rPr>
+                <w:b w:val="0"/>
+              </w:rPr>
+              <w:t>20</w:t>
+            </w:r>
+            <w:r>
+              <w:rPr>
+                <w:b w:val="0"/>
+              </w:rPr>
+              <w:t>18</w:t>
             </w:r>
           </w:p>
         </w:tc>
         <w:tc>
           <w:tcPr>
-            <w:tcW w:w="2474" w:type="dxa"/>
+            <w:tcW w:w="1170" w:type="dxa"/>
           </w:tcPr>
           <w:p>
             <w:pPr>
@@ -430,7 +448,7 @@
         </w:tc>
         <w:tc>
           <w:tcPr>
-            <w:tcW w:w="2456" w:type="dxa"/>
+            <w:tcW w:w="1890" w:type="dxa"/>
           </w:tcPr>
           <w:p>
             <w:pPr>
@@ -448,7 +466,7 @@
         </w:tc>
         <w:tc>
           <w:tcPr>
-            <w:tcW w:w="2255" w:type="dxa"/>
+            <w:tcW w:w="4968" w:type="dxa"/>
           </w:tcPr>
           <w:p>
             <w:pPr>
@@ -464,7 +482,7 @@
         <w:tc>
           <w:tcPr>
             <w:cnfStyle w:val="001000000000" w:firstRow="0" w:lastRow="0" w:firstColumn="1" w:lastColumn="0" w:oddVBand="0" w:evenVBand="0" w:oddHBand="0" w:evenHBand="0" w:firstRowFirstColumn="0" w:firstRowLastColumn="0" w:lastRowFirstColumn="0" w:lastRowLastColumn="0"/>
-            <w:tcW w:w="2391" w:type="dxa"/>
+            <w:tcW w:w="1548" w:type="dxa"/>
           </w:tcPr>
           <w:p>
             <w:pPr>
@@ -482,7 +500,7 @@
         </w:tc>
         <w:tc>
           <w:tcPr>
-            <w:tcW w:w="2474" w:type="dxa"/>
+            <w:tcW w:w="1170" w:type="dxa"/>
           </w:tcPr>
           <w:p>
             <w:pPr>
@@ -495,7 +513,7 @@
         </w:tc>
         <w:tc>
           <w:tcPr>
-            <w:tcW w:w="2456" w:type="dxa"/>
+            <w:tcW w:w="1890" w:type="dxa"/>
           </w:tcPr>
           <w:p>
             <w:pPr>
@@ -508,12 +526,72 @@
         </w:tc>
         <w:tc>
           <w:tcPr>
-            <w:tcW w:w="2255" w:type="dxa"/>
+            <w:tcW w:w="4968" w:type="dxa"/>
           </w:tcPr>
           <w:p>
             <w:pPr>
               <w:cnfStyle w:val="000000000000" w:firstRow="0" w:lastRow="0" w:firstColumn="0" w:lastColumn="0" w:oddVBand="0" w:evenVBand="0" w:oddHBand="0" w:evenHBand="0" w:firstRowFirstColumn="0" w:firstRowLastColumn="0" w:lastRowFirstColumn="0" w:lastRowLastColumn="0"/>
             </w:pPr>
+          </w:p>
+        </w:tc>
+      </w:tr>
+      <w:tr>
+        <w:tc>
+          <w:tcPr>
+            <w:cnfStyle w:val="001000000000" w:firstRow="0" w:lastRow="0" w:firstColumn="1" w:lastColumn="0" w:oddVBand="0" w:evenVBand="0" w:oddHBand="0" w:evenHBand="0" w:firstRowFirstColumn="0" w:firstRowLastColumn="0" w:lastRowFirstColumn="0" w:lastRowLastColumn="0"/>
+            <w:tcW w:w="1548" w:type="dxa"/>
+          </w:tcPr>
+          <w:p>
+            <w:pPr>
+              <w:rPr>
+                <w:b w:val="0"/>
+              </w:rPr>
+            </w:pPr>
+            <w:r>
+              <w:rPr>
+                <w:b w:val="0"/>
+              </w:rPr>
+              <w:t>12-Jun-2018</w:t>
+            </w:r>
+          </w:p>
+        </w:tc>
+        <w:tc>
+          <w:tcPr>
+            <w:tcW w:w="1170" w:type="dxa"/>
+          </w:tcPr>
+          <w:p>
+            <w:pPr>
+              <w:cnfStyle w:val="000000000000" w:firstRow="0" w:lastRow="0" w:firstColumn="0" w:lastColumn="0" w:oddVBand="0" w:evenVBand="0" w:oddHBand="0" w:evenHBand="0" w:firstRowFirstColumn="0" w:firstRowLastColumn="0" w:lastRowFirstColumn="0" w:lastRowLastColumn="0"/>
+            </w:pPr>
+            <w:r>
+              <w:t>1.2</w:t>
+            </w:r>
+          </w:p>
+        </w:tc>
+        <w:tc>
+          <w:tcPr>
+            <w:tcW w:w="1890" w:type="dxa"/>
+          </w:tcPr>
+          <w:p>
+            <w:pPr>
+              <w:cnfStyle w:val="000000000000" w:firstRow="0" w:lastRow="0" w:firstColumn="0" w:lastColumn="0" w:oddVBand="0" w:evenVBand="0" w:oddHBand="0" w:evenHBand="0" w:firstRowFirstColumn="0" w:firstRowLastColumn="0" w:lastRowFirstColumn="0" w:lastRowLastColumn="0"/>
+            </w:pPr>
+            <w:r>
+              <w:t>Pradeep Anumala</w:t>
+            </w:r>
+          </w:p>
+        </w:tc>
+        <w:tc>
+          <w:tcPr>
+            <w:tcW w:w="4968" w:type="dxa"/>
+          </w:tcPr>
+          <w:p>
+            <w:pPr>
+              <w:cnfStyle w:val="000000000000" w:firstRow="0" w:lastRow="0" w:firstColumn="0" w:lastColumn="0" w:oddVBand="0" w:evenVBand="0" w:oddHBand="0" w:evenHBand="0" w:firstRowFirstColumn="0" w:firstRowLastColumn="0" w:lastRowFirstColumn="0" w:lastRowLastColumn="0"/>
+            </w:pPr>
+            <w:r>
+              <w:t>Added pages and user cases</w:t>
+            </w:r>
           </w:p>
         </w:tc>
       </w:tr>
@@ -4227,11 +4305,9 @@
       <w:r>
         <w:t xml:space="preserve">Application will consider both web and mobile format. </w:t>
       </w:r>
-      <w:proofErr w:type="gramStart"/>
-      <w:r>
-        <w:t>So</w:t>
-      </w:r>
-      <w:proofErr w:type="gramEnd"/>
+      <w:r>
+        <w:t>So,</w:t>
+      </w:r>
       <w:r>
         <w:t xml:space="preserve"> login mechanism should have a common design to allow login with minimal effort consistently in either or both interfaces. </w:t>
       </w:r>
@@ -4241,45 +4317,16 @@
         <w:jc w:val="both"/>
       </w:pPr>
       <w:r>
-        <w:t xml:space="preserve">Web interface should allow integration with Facebook and Google authentication. </w:t>
-      </w:r>
-      <w:r>
-        <w:rPr>
-          <w:shd w:val="clear" w:color="auto" w:fill="D9D9D9" w:themeFill="background1" w:themeFillShade="D9"/>
-        </w:rPr>
-        <w:t>Do we consider providing sign up feature?</w:t>
-      </w:r>
-      <w:r>
-        <w:t xml:space="preserve"> </w:t>
-      </w:r>
-      <w:r>
-        <w:t>If yes, we allow bigger user base as it would include people without social accounts. But how big is that chunk</w:t>
-      </w:r>
-      <w:r>
-        <w:t>?</w:t>
-      </w:r>
-      <w:r>
-        <w:t xml:space="preserve"> This will be at cost of not having user’s social identity (but even if we have it, what is its authenticity)</w:t>
-      </w:r>
-      <w:r>
-        <w:t xml:space="preserve">. I’ll suggest sticking to social account. </w:t>
-      </w:r>
-      <w:r>
-        <w:t>[Open for debate]</w:t>
-      </w:r>
-    </w:p>
-    <w:p>
-      <w:pPr>
-        <w:jc w:val="both"/>
-      </w:pPr>
-      <w:r>
-        <w:t>Mobile interface should use same social account</w:t>
-      </w:r>
-      <w:r>
-        <w:t>s</w:t>
-      </w:r>
-      <w:r>
-        <w:t xml:space="preserve"> to allow access to users. Underlying entities would be same for both interfaces, so data should always be synchronized.</w:t>
+        <w:t>Web</w:t>
+      </w:r>
+      <w:r>
+        <w:t>/Mobile</w:t>
+      </w:r>
+      <w:r>
+        <w:t xml:space="preserve"> interface should allow integration with Facebo</w:t>
+      </w:r>
+      <w:r>
+        <w:t>ok and Google authentication and sign up feature too.</w:t>
       </w:r>
     </w:p>
     <w:p>
@@ -4305,36 +4352,36 @@
       </w:pPr>
       <w:bookmarkStart w:id="13" w:name="_Toc516330790"/>
       <w:r>
+        <w:t>Location Co-ordinates</w:t>
+      </w:r>
+      <w:bookmarkEnd w:id="13"/>
+    </w:p>
+    <w:p>
+      <w:pPr>
+        <w:jc w:val="both"/>
+      </w:pPr>
+      <w:r>
+        <w:t xml:space="preserve">Co-ordinates will be </w:t>
+      </w:r>
+      <w:r>
+        <w:t xml:space="preserve">a </w:t>
+      </w:r>
+      <w:r>
+        <w:t>crucial factor for application to get user’s current locati</w:t>
+      </w:r>
+      <w:r>
+        <w:t xml:space="preserve">on and find nearby matching searches/users. Co-ordinates in web application can be found by tracking IP address while mobile interface can get them using GPS location. </w:t>
+      </w:r>
+      <w:r>
+        <w:t>Need to check how browser interface in mobile will track location (IP or GPS).</w:t>
+      </w:r>
+    </w:p>
+    <w:p>
+      <w:pPr>
+        <w:jc w:val="both"/>
+      </w:pPr>
+      <w:r>
         <w:lastRenderedPageBreak/>
-        <w:t>Location Co-ordinates</w:t>
-      </w:r>
-      <w:bookmarkEnd w:id="13"/>
-    </w:p>
-    <w:p>
-      <w:pPr>
-        <w:jc w:val="both"/>
-      </w:pPr>
-      <w:r>
-        <w:t xml:space="preserve">Co-ordinates will be </w:t>
-      </w:r>
-      <w:r>
-        <w:t xml:space="preserve">a </w:t>
-      </w:r>
-      <w:r>
-        <w:t>crucial factor for application to get user’s current locati</w:t>
-      </w:r>
-      <w:r>
-        <w:t xml:space="preserve">on and find nearby matching searches/users. Co-ordinates in web application can be found by tracking IP address while mobile interface can get them using GPS location. </w:t>
-      </w:r>
-      <w:r>
-        <w:t>Need to check how browser interface in mobile will track location (IP or GPS).</w:t>
-      </w:r>
-    </w:p>
-    <w:p>
-      <w:pPr>
-        <w:jc w:val="both"/>
-      </w:pPr>
-      <w:r>
         <w:t>Application should have provision to capture these details and keep them dynamic until a transaction takes place. Location co-ordinates should be noted when interests are flagged or transaction is initiated.</w:t>
       </w:r>
     </w:p>
@@ -4411,13 +4458,11 @@
       <w:r>
         <w:t xml:space="preserve">Email address will </w:t>
       </w:r>
-      <w:proofErr w:type="gramStart"/>
-      <w:r>
-        <w:t>needed</w:t>
-      </w:r>
-      <w:proofErr w:type="gramEnd"/>
-      <w:r>
-        <w:t xml:space="preserve"> for sending notifications. Can be obtained from Gmail login. In case of Facebook?</w:t>
+      <w:r>
+        <w:t xml:space="preserve">be </w:t>
+      </w:r>
+      <w:r>
+        <w:t>needed for sending notifications. Can be obtained from Gmail login. In case of Facebook?</w:t>
       </w:r>
     </w:p>
     <w:p>
@@ -4544,17 +4589,74 @@
       </w:pPr>
       <w:bookmarkStart w:id="22" w:name="_Toc516330799"/>
       <w:r>
+        <w:t>Transactions</w:t>
+      </w:r>
+      <w:bookmarkEnd w:id="22"/>
+    </w:p>
+    <w:p>
+      <w:pPr>
+        <w:jc w:val="both"/>
+      </w:pPr>
+      <w:r>
+        <w:t>Transaction</w:t>
+      </w:r>
+    </w:p>
+    <w:p>
+      <w:pPr>
+        <w:pStyle w:val="Heading3"/>
+        <w:jc w:val="both"/>
+      </w:pPr>
+      <w:bookmarkStart w:id="23" w:name="_Toc516330800"/>
+      <w:r>
+        <w:t>Putting Up Item for Sharing</w:t>
+      </w:r>
+      <w:bookmarkEnd w:id="23"/>
+    </w:p>
+    <w:p>
+      <w:pPr>
+        <w:jc w:val="both"/>
+      </w:pPr>
+      <w:r>
+        <w:t>Sharing</w:t>
+      </w:r>
+    </w:p>
+    <w:p>
+      <w:pPr>
+        <w:pStyle w:val="Heading3"/>
+        <w:jc w:val="both"/>
+      </w:pPr>
+      <w:bookmarkStart w:id="24" w:name="_Toc516330801"/>
+      <w:r>
         <w:lastRenderedPageBreak/>
-        <w:t>Transactions</w:t>
-      </w:r>
-      <w:bookmarkEnd w:id="22"/>
-    </w:p>
-    <w:p>
-      <w:pPr>
-        <w:jc w:val="both"/>
-      </w:pPr>
-      <w:r>
-        <w:t>Transaction</w:t>
+        <w:t>Showing Interest in Item</w:t>
+      </w:r>
+      <w:bookmarkEnd w:id="24"/>
+    </w:p>
+    <w:p>
+      <w:pPr>
+        <w:jc w:val="both"/>
+      </w:pPr>
+      <w:r>
+        <w:t>Interest</w:t>
+      </w:r>
+    </w:p>
+    <w:p>
+      <w:pPr>
+        <w:pStyle w:val="Heading2"/>
+        <w:jc w:val="both"/>
+      </w:pPr>
+      <w:bookmarkStart w:id="25" w:name="_Toc516330802"/>
+      <w:r>
+        <w:t>Social</w:t>
+      </w:r>
+      <w:bookmarkEnd w:id="25"/>
+    </w:p>
+    <w:p>
+      <w:pPr>
+        <w:jc w:val="both"/>
+      </w:pPr>
+      <w:r>
+        <w:t>Social</w:t>
       </w:r>
     </w:p>
     <w:p>
@@ -4562,18 +4664,18 @@
         <w:pStyle w:val="Heading3"/>
         <w:jc w:val="both"/>
       </w:pPr>
-      <w:bookmarkStart w:id="23" w:name="_Toc516330800"/>
-      <w:r>
-        <w:t>Putting Up Item for Sharing</w:t>
-      </w:r>
-      <w:bookmarkEnd w:id="23"/>
-    </w:p>
-    <w:p>
-      <w:pPr>
-        <w:jc w:val="both"/>
-      </w:pPr>
-      <w:r>
-        <w:t>Sharing</w:t>
+      <w:bookmarkStart w:id="26" w:name="_Toc516330803"/>
+      <w:r>
+        <w:t>Chat</w:t>
+      </w:r>
+      <w:bookmarkEnd w:id="26"/>
+    </w:p>
+    <w:p>
+      <w:pPr>
+        <w:jc w:val="both"/>
+      </w:pPr>
+      <w:r>
+        <w:t>Chat</w:t>
       </w:r>
     </w:p>
     <w:p>
@@ -4581,63 +4683,6 @@
         <w:pStyle w:val="Heading3"/>
         <w:jc w:val="both"/>
       </w:pPr>
-      <w:bookmarkStart w:id="24" w:name="_Toc516330801"/>
-      <w:r>
-        <w:t>Showing Interest in Item</w:t>
-      </w:r>
-      <w:bookmarkEnd w:id="24"/>
-    </w:p>
-    <w:p>
-      <w:pPr>
-        <w:jc w:val="both"/>
-      </w:pPr>
-      <w:r>
-        <w:t>Interest</w:t>
-      </w:r>
-    </w:p>
-    <w:p>
-      <w:pPr>
-        <w:pStyle w:val="Heading2"/>
-        <w:jc w:val="both"/>
-      </w:pPr>
-      <w:bookmarkStart w:id="25" w:name="_Toc516330802"/>
-      <w:r>
-        <w:t>Social</w:t>
-      </w:r>
-      <w:bookmarkEnd w:id="25"/>
-    </w:p>
-    <w:p>
-      <w:pPr>
-        <w:jc w:val="both"/>
-      </w:pPr>
-      <w:r>
-        <w:t>Social</w:t>
-      </w:r>
-    </w:p>
-    <w:p>
-      <w:pPr>
-        <w:pStyle w:val="Heading3"/>
-        <w:jc w:val="both"/>
-      </w:pPr>
-      <w:bookmarkStart w:id="26" w:name="_Toc516330803"/>
-      <w:r>
-        <w:t>Chat</w:t>
-      </w:r>
-      <w:bookmarkEnd w:id="26"/>
-    </w:p>
-    <w:p>
-      <w:pPr>
-        <w:jc w:val="both"/>
-      </w:pPr>
-      <w:r>
-        <w:t>Chat</w:t>
-      </w:r>
-    </w:p>
-    <w:p>
-      <w:pPr>
-        <w:pStyle w:val="Heading3"/>
-        <w:jc w:val="both"/>
-      </w:pPr>
       <w:bookmarkStart w:id="27" w:name="_Toc516330804"/>
       <w:r>
         <w:t>Call</w:t>
@@ -4688,17 +4733,818 @@
       <w:pPr>
         <w:pStyle w:val="Heading1"/>
       </w:pPr>
+      <w:r>
+        <w:lastRenderedPageBreak/>
+        <w:t>Pages</w:t>
+      </w:r>
+    </w:p>
+    <w:p>
+      <w:pPr>
+        <w:pStyle w:val="ListParagraph"/>
+      </w:pPr>
+    </w:p>
+    <w:p>
+      <w:pPr>
+        <w:rPr>
+          <w:b/>
+          <w:sz w:val="28"/>
+          <w:szCs w:val="28"/>
+        </w:rPr>
+      </w:pPr>
+      <w:r>
+        <w:rPr>
+          <w:b/>
+          <w:sz w:val="28"/>
+          <w:szCs w:val="28"/>
+        </w:rPr>
+        <w:t>Sign in/up</w:t>
+      </w:r>
+      <w:r>
+        <w:rPr>
+          <w:b/>
+          <w:sz w:val="28"/>
+          <w:szCs w:val="28"/>
+        </w:rPr>
+        <w:t xml:space="preserve"> Page</w:t>
+      </w:r>
+    </w:p>
+    <w:p>
+      <w:r>
+        <w:t>A sign in or sign up page.</w:t>
+      </w:r>
+    </w:p>
+    <w:p/>
+    <w:p>
+      <w:pPr>
+        <w:rPr>
+          <w:b/>
+          <w:sz w:val="28"/>
+          <w:szCs w:val="28"/>
+        </w:rPr>
+      </w:pPr>
+      <w:r>
+        <w:rPr>
+          <w:b/>
+          <w:sz w:val="28"/>
+          <w:szCs w:val="28"/>
+        </w:rPr>
+        <w:t>Landing Page</w:t>
+      </w:r>
+    </w:p>
+    <w:p>
+      <w:r>
+        <w:t>The landing page is the page that appears as soon as the user logs in.</w:t>
+      </w:r>
+    </w:p>
+    <w:p>
+      <w:pPr>
+        <w:pStyle w:val="ListParagraph"/>
+        <w:numPr>
+          <w:ilvl w:val="0"/>
+          <w:numId w:val="16"/>
+        </w:numPr>
+      </w:pPr>
+      <w:r>
+        <w:t>There are filters on the top, a map with balloons on the left and descriptions on the right</w:t>
+      </w:r>
+    </w:p>
+    <w:p>
+      <w:pPr>
+        <w:pStyle w:val="ListParagraph"/>
+        <w:numPr>
+          <w:ilvl w:val="0"/>
+          <w:numId w:val="16"/>
+        </w:numPr>
+      </w:pPr>
+      <w:r>
+        <w:t>The filters can be</w:t>
+      </w:r>
+    </w:p>
+    <w:p>
+      <w:pPr>
+        <w:pStyle w:val="ListParagraph"/>
+        <w:numPr>
+          <w:ilvl w:val="1"/>
+          <w:numId w:val="16"/>
+        </w:numPr>
+      </w:pPr>
+      <w:r>
+        <w:t>Item type: Books, instruments, dresses</w:t>
+      </w:r>
+    </w:p>
+    <w:p>
+      <w:pPr>
+        <w:pStyle w:val="ListParagraph"/>
+        <w:numPr>
+          <w:ilvl w:val="1"/>
+          <w:numId w:val="16"/>
+        </w:numPr>
+      </w:pPr>
+      <w:r>
+        <w:t>Looking to: sell, exchange, borrow, donate</w:t>
+      </w:r>
+    </w:p>
+    <w:p>
+      <w:pPr>
+        <w:pStyle w:val="ListParagraph"/>
+        <w:numPr>
+          <w:ilvl w:val="1"/>
+          <w:numId w:val="16"/>
+        </w:numPr>
+      </w:pPr>
+      <w:r>
+        <w:t>Location: zip code</w:t>
+      </w:r>
+    </w:p>
+    <w:p>
+      <w:pPr>
+        <w:pStyle w:val="ListParagraph"/>
+        <w:numPr>
+          <w:ilvl w:val="1"/>
+          <w:numId w:val="16"/>
+        </w:numPr>
+      </w:pPr>
+      <w:r>
+        <w:t>Price: price range</w:t>
+      </w:r>
+    </w:p>
+    <w:p>
+      <w:pPr>
+        <w:pStyle w:val="ListParagraph"/>
+        <w:numPr>
+          <w:ilvl w:val="1"/>
+          <w:numId w:val="16"/>
+        </w:numPr>
+      </w:pPr>
+      <w:r>
+        <w:t>Posted:</w:t>
+      </w:r>
+      <w:r>
+        <w:t xml:space="preserve"> # of days ago</w:t>
+      </w:r>
+    </w:p>
+    <w:p>
+      <w:pPr>
+        <w:rPr>
+          <w:b/>
+          <w:sz w:val="28"/>
+          <w:szCs w:val="28"/>
+        </w:rPr>
+      </w:pPr>
+      <w:r>
+        <w:rPr>
+          <w:b/>
+          <w:sz w:val="28"/>
+          <w:szCs w:val="28"/>
+        </w:rPr>
+        <w:t>Profile Page</w:t>
+      </w:r>
+    </w:p>
+    <w:p>
+      <w:pPr>
+        <w:pStyle w:val="ListParagraph"/>
+        <w:numPr>
+          <w:ilvl w:val="0"/>
+          <w:numId w:val="17"/>
+        </w:numPr>
+        <w:rPr>
+          <w:b/>
+          <w:sz w:val="28"/>
+          <w:szCs w:val="28"/>
+        </w:rPr>
+      </w:pPr>
+      <w:r>
+        <w:t>Profile information</w:t>
+      </w:r>
+    </w:p>
+    <w:p>
+      <w:pPr>
+        <w:pStyle w:val="ListParagraph"/>
+        <w:numPr>
+          <w:ilvl w:val="1"/>
+          <w:numId w:val="17"/>
+        </w:numPr>
+        <w:rPr>
+          <w:b/>
+          <w:sz w:val="28"/>
+          <w:szCs w:val="28"/>
+        </w:rPr>
+      </w:pPr>
+      <w:r>
+        <w:t>Name</w:t>
+      </w:r>
+    </w:p>
+    <w:p>
+      <w:pPr>
+        <w:pStyle w:val="ListParagraph"/>
+        <w:numPr>
+          <w:ilvl w:val="1"/>
+          <w:numId w:val="17"/>
+        </w:numPr>
+        <w:rPr>
+          <w:b/>
+          <w:sz w:val="28"/>
+          <w:szCs w:val="28"/>
+        </w:rPr>
+      </w:pPr>
+      <w:r>
+        <w:t>Email id</w:t>
+      </w:r>
+    </w:p>
+    <w:p>
+      <w:pPr>
+        <w:pStyle w:val="ListParagraph"/>
+        <w:numPr>
+          <w:ilvl w:val="1"/>
+          <w:numId w:val="17"/>
+        </w:numPr>
+        <w:rPr>
+          <w:b/>
+          <w:sz w:val="28"/>
+          <w:szCs w:val="28"/>
+        </w:rPr>
+      </w:pPr>
+      <w:r>
+        <w:t>Gender</w:t>
+      </w:r>
+    </w:p>
+    <w:p>
+      <w:pPr>
+        <w:pStyle w:val="ListParagraph"/>
+        <w:numPr>
+          <w:ilvl w:val="1"/>
+          <w:numId w:val="17"/>
+        </w:numPr>
+        <w:rPr>
+          <w:b/>
+          <w:sz w:val="28"/>
+          <w:szCs w:val="28"/>
+        </w:rPr>
+      </w:pPr>
+      <w:r>
+        <w:t>Mobile Number</w:t>
+      </w:r>
+    </w:p>
+    <w:p>
+      <w:pPr>
+        <w:pStyle w:val="ListParagraph"/>
+        <w:numPr>
+          <w:ilvl w:val="1"/>
+          <w:numId w:val="17"/>
+        </w:numPr>
+        <w:rPr>
+          <w:b/>
+          <w:sz w:val="28"/>
+          <w:szCs w:val="28"/>
+        </w:rPr>
+      </w:pPr>
+      <w:r>
+        <w:t xml:space="preserve">Privacy Settings </w:t>
+      </w:r>
+    </w:p>
+    <w:p>
+      <w:pPr>
+        <w:pStyle w:val="ListParagraph"/>
+        <w:numPr>
+          <w:ilvl w:val="1"/>
+          <w:numId w:val="17"/>
+        </w:numPr>
+        <w:rPr>
+          <w:b/>
+          <w:sz w:val="28"/>
+          <w:szCs w:val="28"/>
+        </w:rPr>
+      </w:pPr>
+      <w:r>
+        <w:t>Profile pic</w:t>
+      </w:r>
+    </w:p>
+    <w:p>
+      <w:pPr>
+        <w:pStyle w:val="ListParagraph"/>
+        <w:numPr>
+          <w:ilvl w:val="1"/>
+          <w:numId w:val="17"/>
+        </w:numPr>
+        <w:rPr>
+          <w:b/>
+          <w:sz w:val="28"/>
+          <w:szCs w:val="28"/>
+        </w:rPr>
+      </w:pPr>
+      <w:r>
+        <w:t>My transactions?</w:t>
+      </w:r>
+    </w:p>
+    <w:p>
+      <w:pPr>
+        <w:rPr>
+          <w:b/>
+          <w:sz w:val="28"/>
+          <w:szCs w:val="28"/>
+        </w:rPr>
+      </w:pPr>
+      <w:r>
+        <w:rPr>
+          <w:b/>
+          <w:sz w:val="28"/>
+          <w:szCs w:val="28"/>
+        </w:rPr>
+        <w:t>Post ad</w:t>
+      </w:r>
+    </w:p>
+    <w:p>
+      <w:pPr>
+        <w:pStyle w:val="ListParagraph"/>
+        <w:numPr>
+          <w:ilvl w:val="0"/>
+          <w:numId w:val="17"/>
+        </w:numPr>
+        <w:rPr>
+          <w:b/>
+          <w:sz w:val="28"/>
+          <w:szCs w:val="28"/>
+        </w:rPr>
+      </w:pPr>
+      <w:r>
+        <w:t>User posts an ad by entering the below information.</w:t>
+      </w:r>
+    </w:p>
+    <w:p>
+      <w:pPr>
+        <w:pStyle w:val="ListParagraph"/>
+        <w:numPr>
+          <w:ilvl w:val="1"/>
+          <w:numId w:val="17"/>
+        </w:numPr>
+        <w:rPr>
+          <w:b/>
+          <w:sz w:val="28"/>
+          <w:szCs w:val="28"/>
+        </w:rPr>
+      </w:pPr>
+      <w:r>
+        <w:t>Item type: Book,</w:t>
+      </w:r>
+      <w:r>
+        <w:t xml:space="preserve"> </w:t>
+      </w:r>
+      <w:r>
+        <w:t>dress,</w:t>
+      </w:r>
+      <w:r>
+        <w:t xml:space="preserve"> </w:t>
+      </w:r>
+      <w:r>
+        <w:t>camera</w:t>
+      </w:r>
+    </w:p>
+    <w:p>
+      <w:pPr>
+        <w:pStyle w:val="ListParagraph"/>
+        <w:numPr>
+          <w:ilvl w:val="1"/>
+          <w:numId w:val="17"/>
+        </w:numPr>
+        <w:rPr>
+          <w:b/>
+          <w:sz w:val="28"/>
+          <w:szCs w:val="28"/>
+        </w:rPr>
+      </w:pPr>
+      <w:r>
+        <w:t>Item name: e.g. Novel title</w:t>
+      </w:r>
+    </w:p>
+    <w:p>
+      <w:pPr>
+        <w:pStyle w:val="ListParagraph"/>
+        <w:numPr>
+          <w:ilvl w:val="1"/>
+          <w:numId w:val="17"/>
+        </w:numPr>
+        <w:rPr>
+          <w:b/>
+          <w:sz w:val="28"/>
+          <w:szCs w:val="28"/>
+        </w:rPr>
+      </w:pPr>
+      <w:r>
+        <w:t xml:space="preserve">Transaction </w:t>
+      </w:r>
+      <w:r>
+        <w:t>type:</w:t>
+      </w:r>
+      <w:r>
+        <w:t xml:space="preserve"> lend,</w:t>
+      </w:r>
+      <w:r>
+        <w:t xml:space="preserve"> </w:t>
+      </w:r>
+      <w:r>
+        <w:t>sell,</w:t>
+      </w:r>
+      <w:r>
+        <w:t xml:space="preserve"> </w:t>
+      </w:r>
+      <w:r>
+        <w:t>donate,</w:t>
+      </w:r>
+      <w:r>
+        <w:t xml:space="preserve"> </w:t>
+      </w:r>
+      <w:r>
+        <w:t>e</w:t>
+      </w:r>
+      <w:r>
+        <w:t>xchange</w:t>
+      </w:r>
+    </w:p>
+    <w:p>
+      <w:pPr>
+        <w:pStyle w:val="ListParagraph"/>
+        <w:numPr>
+          <w:ilvl w:val="1"/>
+          <w:numId w:val="17"/>
+        </w:numPr>
+        <w:rPr>
+          <w:b/>
+          <w:sz w:val="28"/>
+          <w:szCs w:val="28"/>
+        </w:rPr>
+      </w:pPr>
+      <w:r>
+        <w:t xml:space="preserve">Available from: </w:t>
+      </w:r>
+    </w:p>
+    <w:p>
+      <w:pPr>
+        <w:pStyle w:val="ListParagraph"/>
+        <w:numPr>
+          <w:ilvl w:val="1"/>
+          <w:numId w:val="17"/>
+        </w:numPr>
+        <w:rPr>
+          <w:b/>
+          <w:sz w:val="28"/>
+          <w:szCs w:val="28"/>
+        </w:rPr>
+      </w:pPr>
+      <w:r>
+        <w:t>Available to:</w:t>
+      </w:r>
+    </w:p>
+    <w:p>
+      <w:pPr>
+        <w:pStyle w:val="ListParagraph"/>
+        <w:numPr>
+          <w:ilvl w:val="1"/>
+          <w:numId w:val="17"/>
+        </w:numPr>
+        <w:rPr>
+          <w:b/>
+          <w:sz w:val="28"/>
+          <w:szCs w:val="28"/>
+        </w:rPr>
+      </w:pPr>
+      <w:r>
+        <w:t>Deposit Amount Expected:</w:t>
+      </w:r>
+    </w:p>
+    <w:p>
+      <w:pPr>
+        <w:pStyle w:val="ListParagraph"/>
+        <w:numPr>
+          <w:ilvl w:val="1"/>
+          <w:numId w:val="17"/>
+        </w:numPr>
+        <w:rPr>
+          <w:b/>
+          <w:sz w:val="28"/>
+          <w:szCs w:val="28"/>
+        </w:rPr>
+      </w:pPr>
+      <w:r>
+        <w:t>Rent: INR per hour or per day</w:t>
+      </w:r>
+    </w:p>
+    <w:p>
+      <w:pPr>
+        <w:pStyle w:val="ListParagraph"/>
+        <w:numPr>
+          <w:ilvl w:val="1"/>
+          <w:numId w:val="17"/>
+        </w:numPr>
+        <w:rPr>
+          <w:b/>
+          <w:sz w:val="28"/>
+          <w:szCs w:val="28"/>
+        </w:rPr>
+      </w:pPr>
+      <w:r>
+        <w:lastRenderedPageBreak/>
+        <w:t>Preferred pick up timings:</w:t>
+      </w:r>
+    </w:p>
+    <w:p>
+      <w:pPr>
+        <w:pStyle w:val="ListParagraph"/>
+        <w:numPr>
+          <w:ilvl w:val="1"/>
+          <w:numId w:val="17"/>
+        </w:numPr>
+        <w:rPr>
+          <w:b/>
+          <w:sz w:val="28"/>
+          <w:szCs w:val="28"/>
+        </w:rPr>
+      </w:pPr>
+      <w:r>
+        <w:t>Preferred method of Contact:</w:t>
+      </w:r>
+    </w:p>
+    <w:p>
+      <w:pPr>
+        <w:pStyle w:val="ListParagraph"/>
+        <w:ind w:left="1440"/>
+        <w:rPr>
+          <w:b/>
+          <w:sz w:val="28"/>
+          <w:szCs w:val="28"/>
+        </w:rPr>
+      </w:pPr>
+    </w:p>
+    <w:p>
+      <w:pPr>
+        <w:rPr>
+          <w:b/>
+          <w:sz w:val="28"/>
+          <w:szCs w:val="28"/>
+        </w:rPr>
+      </w:pPr>
+    </w:p>
+    <w:p>
+      <w:pPr>
+        <w:rPr>
+          <w:b/>
+          <w:sz w:val="28"/>
+          <w:szCs w:val="28"/>
+        </w:rPr>
+      </w:pPr>
+    </w:p>
+    <w:p>
+      <w:pPr>
+        <w:rPr>
+          <w:b/>
+          <w:sz w:val="28"/>
+          <w:szCs w:val="28"/>
+        </w:rPr>
+      </w:pPr>
+    </w:p>
+    <w:p>
+      <w:pPr>
+        <w:rPr>
+          <w:b/>
+          <w:sz w:val="28"/>
+          <w:szCs w:val="28"/>
+        </w:rPr>
+      </w:pPr>
+    </w:p>
+    <w:p>
+      <w:pPr>
+        <w:pStyle w:val="Heading1"/>
+      </w:pPr>
       <w:bookmarkStart w:id="29" w:name="_Toc516330806"/>
       <w:r>
-        <w:lastRenderedPageBreak/>
         <w:t>Use Cases</w:t>
       </w:r>
       <w:bookmarkEnd w:id="29"/>
     </w:p>
-    <w:p/>
-    <w:p/>
-    <w:p/>
-    <w:p/>
+    <w:p>
+      <w:pPr>
+        <w:pStyle w:val="ListParagraph"/>
+        <w:numPr>
+          <w:ilvl w:val="0"/>
+          <w:numId w:val="17"/>
+        </w:numPr>
+      </w:pPr>
+      <w:r>
+        <w:t xml:space="preserve">User registers using </w:t>
+      </w:r>
+      <w:proofErr w:type="spellStart"/>
+      <w:r>
+        <w:t>facebook</w:t>
+      </w:r>
+      <w:proofErr w:type="spellEnd"/>
+      <w:r>
+        <w:t xml:space="preserve"> or google or twitter</w:t>
+      </w:r>
+      <w:r>
+        <w:t>. User signs up by entering the following information.</w:t>
+      </w:r>
+    </w:p>
+    <w:p>
+      <w:pPr>
+        <w:pStyle w:val="ListParagraph"/>
+        <w:numPr>
+          <w:ilvl w:val="1"/>
+          <w:numId w:val="17"/>
+        </w:numPr>
+      </w:pPr>
+      <w:r>
+        <w:t>Full Name</w:t>
+      </w:r>
+    </w:p>
+    <w:p>
+      <w:pPr>
+        <w:pStyle w:val="ListParagraph"/>
+        <w:numPr>
+          <w:ilvl w:val="1"/>
+          <w:numId w:val="17"/>
+        </w:numPr>
+      </w:pPr>
+      <w:r>
+        <w:t>Email Id</w:t>
+      </w:r>
+    </w:p>
+    <w:p>
+      <w:pPr>
+        <w:pStyle w:val="ListParagraph"/>
+        <w:numPr>
+          <w:ilvl w:val="1"/>
+          <w:numId w:val="17"/>
+        </w:numPr>
+      </w:pPr>
+      <w:r>
+        <w:t>Password</w:t>
+      </w:r>
+    </w:p>
+    <w:p>
+      <w:pPr>
+        <w:ind w:left="720"/>
+      </w:pPr>
+      <w:r>
+        <w:t>After successful registration, user is asked to enter the additional personal information</w:t>
+      </w:r>
+    </w:p>
+    <w:p>
+      <w:pPr>
+        <w:pStyle w:val="ListParagraph"/>
+        <w:numPr>
+          <w:ilvl w:val="1"/>
+          <w:numId w:val="17"/>
+        </w:numPr>
+      </w:pPr>
+      <w:r>
+        <w:t>Mobile number (the mobile no. is verified by sending a verification code to the number)</w:t>
+      </w:r>
+    </w:p>
+    <w:p>
+      <w:pPr>
+        <w:pStyle w:val="ListParagraph"/>
+        <w:numPr>
+          <w:ilvl w:val="1"/>
+          <w:numId w:val="17"/>
+        </w:numPr>
+      </w:pPr>
+      <w:r>
+        <w:t>Date of Birth</w:t>
+      </w:r>
+    </w:p>
+    <w:p>
+      <w:pPr>
+        <w:pStyle w:val="ListParagraph"/>
+        <w:numPr>
+          <w:ilvl w:val="1"/>
+          <w:numId w:val="17"/>
+        </w:numPr>
+      </w:pPr>
+      <w:r>
+        <w:t>Gender</w:t>
+      </w:r>
+      <w:bookmarkStart w:id="30" w:name="_GoBack"/>
+      <w:bookmarkEnd w:id="30"/>
+    </w:p>
+    <w:p>
+      <w:pPr>
+        <w:pStyle w:val="ListParagraph"/>
+        <w:numPr>
+          <w:ilvl w:val="0"/>
+          <w:numId w:val="17"/>
+        </w:numPr>
+      </w:pPr>
+      <w:r>
+        <w:t xml:space="preserve">User logs in using </w:t>
+      </w:r>
+      <w:proofErr w:type="spellStart"/>
+      <w:r>
+        <w:t>flogin</w:t>
+      </w:r>
+      <w:proofErr w:type="spellEnd"/>
+      <w:r>
+        <w:t xml:space="preserve"> or </w:t>
+      </w:r>
+      <w:proofErr w:type="spellStart"/>
+      <w:r>
+        <w:t>glogin</w:t>
+      </w:r>
+      <w:proofErr w:type="spellEnd"/>
+    </w:p>
+    <w:p>
+      <w:pPr>
+        <w:pStyle w:val="ListParagraph"/>
+        <w:numPr>
+          <w:ilvl w:val="0"/>
+          <w:numId w:val="17"/>
+        </w:numPr>
+      </w:pPr>
+      <w:r>
+        <w:t>User</w:t>
+      </w:r>
+      <w:r>
+        <w:t xml:space="preserve"> posts an ad</w:t>
+      </w:r>
+      <w:r>
+        <w:t xml:space="preserve"> by entering the information mentioned above under Pages section</w:t>
+      </w:r>
+    </w:p>
+    <w:p>
+      <w:pPr>
+        <w:pStyle w:val="ListParagraph"/>
+        <w:numPr>
+          <w:ilvl w:val="0"/>
+          <w:numId w:val="17"/>
+        </w:numPr>
+      </w:pPr>
+      <w:r>
+        <w:t>User searches for an item</w:t>
+      </w:r>
+    </w:p>
+    <w:p>
+      <w:pPr>
+        <w:pStyle w:val="ListParagraph"/>
+        <w:numPr>
+          <w:ilvl w:val="0"/>
+          <w:numId w:val="17"/>
+        </w:numPr>
+      </w:pPr>
+      <w:r>
+        <w:t>User favorites an item (shows interest)</w:t>
+      </w:r>
+    </w:p>
+    <w:p>
+      <w:pPr>
+        <w:pStyle w:val="ListParagraph"/>
+        <w:numPr>
+          <w:ilvl w:val="0"/>
+          <w:numId w:val="17"/>
+        </w:numPr>
+      </w:pPr>
+      <w:r>
+        <w:t>User chats with another user</w:t>
+      </w:r>
+    </w:p>
+    <w:p>
+      <w:pPr>
+        <w:pStyle w:val="ListParagraph"/>
+        <w:numPr>
+          <w:ilvl w:val="0"/>
+          <w:numId w:val="17"/>
+        </w:numPr>
+      </w:pPr>
+      <w:r>
+        <w:t>User lends to another user. Marks the item as lent and the item disappears from the available items</w:t>
+      </w:r>
+    </w:p>
+    <w:p>
+      <w:pPr>
+        <w:pStyle w:val="ListParagraph"/>
+        <w:numPr>
+          <w:ilvl w:val="0"/>
+          <w:numId w:val="17"/>
+        </w:numPr>
+      </w:pPr>
+      <w:r>
+        <w:t>User rating after transaction?</w:t>
+      </w:r>
+    </w:p>
+    <w:p>
+      <w:pPr>
+        <w:pStyle w:val="ListParagraph"/>
+        <w:numPr>
+          <w:ilvl w:val="0"/>
+          <w:numId w:val="17"/>
+        </w:numPr>
+      </w:pPr>
+      <w:r>
+        <w:t>How about suggestions to the users based on their past transactions?</w:t>
+      </w:r>
+    </w:p>
+    <w:p>
+      <w:pPr>
+        <w:pStyle w:val="ListParagraph"/>
+      </w:pPr>
+    </w:p>
     <w:p/>
     <w:p>
       <w:pPr>
@@ -4717,40 +5563,40 @@
         </w:numPr>
       </w:pPr>
       <w:r>
-        <w:t xml:space="preserve">Do users post pics of the items that they are transacting? I don’t think it’s needed for </w:t>
-      </w:r>
-      <w:proofErr w:type="spellStart"/>
-      <w:proofErr w:type="gramStart"/>
-      <w:r>
-        <w:t>books,game</w:t>
-      </w:r>
-      <w:proofErr w:type="spellEnd"/>
-      <w:proofErr w:type="gramEnd"/>
+        <w:t>Do users post pics of the items that they are transacting? I don’t think it’s needed for books,</w:t>
+      </w:r>
       <w:r>
         <w:t xml:space="preserve"> </w:t>
       </w:r>
-      <w:proofErr w:type="spellStart"/>
-      <w:r>
-        <w:t>dvds</w:t>
-      </w:r>
-      <w:proofErr w:type="spellEnd"/>
+      <w:r>
+        <w:t xml:space="preserve">game </w:t>
+      </w:r>
+      <w:r>
+        <w:t>DVDs</w:t>
+      </w:r>
       <w:r>
         <w:t xml:space="preserve"> etc. But they are needed for </w:t>
       </w:r>
-      <w:bookmarkStart w:id="30" w:name="_GoBack"/>
-      <w:bookmarkEnd w:id="30"/>
+      <w:r>
+        <w:t>other items like dresses,</w:t>
+      </w:r>
+      <w:r>
+        <w:t xml:space="preserve"> </w:t>
+      </w:r>
+      <w:r>
+        <w:t>gadgets etc.</w:t>
+      </w:r>
       <w:r>
         <w:br w:type="page"/>
       </w:r>
     </w:p>
-    <w:p/>
-    <w:p/>
     <w:p>
       <w:pPr>
         <w:pStyle w:val="Heading1"/>
       </w:pPr>
       <w:bookmarkStart w:id="31" w:name="_Toc516330807"/>
       <w:r>
+        <w:lastRenderedPageBreak/>
         <w:t>Reference</w:t>
       </w:r>
       <w:bookmarkEnd w:id="31"/>
@@ -4938,11 +5784,9 @@
       <w:r>
         <w:t xml:space="preserve"> the user </w:t>
       </w:r>
-      <w:proofErr w:type="gramStart"/>
-      <w:r>
-        <w:t>has )</w:t>
-      </w:r>
-      <w:proofErr w:type="gramEnd"/>
+      <w:r>
+        <w:t>has)</w:t>
+      </w:r>
     </w:p>
     <w:p>
       <w:pPr>
@@ -4965,20 +5809,23 @@
       <w:r>
         <w:t xml:space="preserve"> set </w:t>
       </w:r>
+      <w:r>
+        <w:t>(books</w:t>
+      </w:r>
+      <w:r>
+        <w:t xml:space="preserve"> </w:t>
+      </w:r>
+      <w:r>
+        <w:t xml:space="preserve">the </w:t>
+      </w:r>
+      <w:r>
+        <w:t xml:space="preserve">user </w:t>
+      </w:r>
       <w:proofErr w:type="gramStart"/>
       <w:r>
-        <w:t>( books</w:t>
+        <w:t>wants )</w:t>
       </w:r>
       <w:proofErr w:type="gramEnd"/>
-      <w:r>
-        <w:t xml:space="preserve"> </w:t>
-      </w:r>
-      <w:r>
-        <w:t xml:space="preserve">the </w:t>
-      </w:r>
-      <w:r>
-        <w:t>user wants )</w:t>
-      </w:r>
     </w:p>
     <w:p>
       <w:pPr>
@@ -5115,27 +5962,27 @@
       <w:r>
         <w:t xml:space="preserve"> address and moves away from the point </w:t>
       </w:r>
-      <w:proofErr w:type="gramStart"/>
-      <w:r>
-        <w:t>( as</w:t>
-      </w:r>
-      <w:proofErr w:type="gramEnd"/>
-      <w:r>
-        <w:t xml:space="preserve"> a circle ) until it identifies the match and displays the results. If there is no exact </w:t>
-      </w:r>
-      <w:proofErr w:type="gramStart"/>
-      <w:r>
-        <w:t>match ,</w:t>
-      </w:r>
-      <w:proofErr w:type="gramEnd"/>
+      <w:r>
+        <w:t>(as</w:t>
+      </w:r>
+      <w:r>
+        <w:t xml:space="preserve"> a </w:t>
+      </w:r>
+      <w:r>
+        <w:t>circle)</w:t>
+      </w:r>
+      <w:r>
+        <w:t xml:space="preserve"> until it identifies the match and displays the results. If there is no exact </w:t>
+      </w:r>
+      <w:r>
+        <w:t>match,</w:t>
+      </w:r>
       <w:r>
         <w:t xml:space="preserve"> then based on the </w:t>
       </w:r>
-      <w:proofErr w:type="spellStart"/>
-      <w:r>
-        <w:t>author,content</w:t>
-      </w:r>
-      <w:proofErr w:type="spellEnd"/>
+      <w:r>
+        <w:t>author, content</w:t>
+      </w:r>
       <w:r>
         <w:t xml:space="preserve"> it suggests some other </w:t>
       </w:r>
@@ -5153,21 +6000,23 @@
         <w:jc w:val="both"/>
       </w:pPr>
       <w:r>
-        <w:t xml:space="preserve">For </w:t>
-      </w:r>
-      <w:proofErr w:type="spellStart"/>
-      <w:r>
-        <w:t>eg</w:t>
-      </w:r>
-      <w:proofErr w:type="spellEnd"/>
+        <w:t>For e</w:t>
+      </w:r>
+      <w:r>
+        <w:t>.</w:t>
+      </w:r>
+      <w:r>
+        <w:t>g</w:t>
+      </w:r>
+      <w:r>
+        <w:t>.</w:t>
+      </w:r>
       <w:r>
         <w:t xml:space="preserve">: suggests </w:t>
       </w:r>
-      <w:proofErr w:type="gramStart"/>
-      <w:r>
-        <w:t>to exchange</w:t>
-      </w:r>
-      <w:proofErr w:type="gramEnd"/>
+      <w:r>
+        <w:t>exchanging</w:t>
+      </w:r>
       <w:r>
         <w:t xml:space="preserve"> for “Java Cathy </w:t>
       </w:r>
@@ -5209,27 +6058,27 @@
       <w:r>
         <w:t xml:space="preserve"> can set a flag of interest. If the other user </w:t>
       </w:r>
+      <w:r>
+        <w:t>(say</w:t>
+      </w:r>
+      <w:r>
+        <w:t xml:space="preserve"> </w:t>
+      </w:r>
+      <w:proofErr w:type="spellStart"/>
+      <w:r>
+        <w:t>user2</w:t>
+      </w:r>
+      <w:proofErr w:type="spellEnd"/>
+      <w:r>
+        <w:t xml:space="preserve">) accepts the request, then a mail will be sent to both with the contact </w:t>
+      </w:r>
+      <w:proofErr w:type="spellStart"/>
       <w:proofErr w:type="gramStart"/>
       <w:r>
-        <w:t>( say</w:t>
-      </w:r>
+        <w:t>no.s</w:t>
+      </w:r>
+      <w:proofErr w:type="spellEnd"/>
       <w:proofErr w:type="gramEnd"/>
-      <w:r>
-        <w:t xml:space="preserve"> </w:t>
-      </w:r>
-      <w:proofErr w:type="spellStart"/>
-      <w:r>
-        <w:t>user2</w:t>
-      </w:r>
-      <w:proofErr w:type="spellEnd"/>
-      <w:r>
-        <w:t xml:space="preserve">) accepts the request, then a mail will be sent to both with the contact </w:t>
-      </w:r>
-      <w:proofErr w:type="spellStart"/>
-      <w:r>
-        <w:t>no.s</w:t>
-      </w:r>
-      <w:proofErr w:type="spellEnd"/>
       <w:r>
         <w:t xml:space="preserve"> asking them to exchange.</w:t>
       </w:r>
@@ -6274,6 +7123,119 @@
     </w:lvl>
   </w:abstractNum>
   <w:abstractNum w:abstractNumId="4" w15:restartNumberingAfterBreak="0">
+    <w:nsid w:val="25CE1B1E"/>
+    <w:multiLevelType w:val="hybridMultilevel"/>
+    <w:tmpl w:val="DE7CF6DC"/>
+    <w:lvl w:ilvl="0" w:tplc="04090001">
+      <w:start w:val="1"/>
+      <w:numFmt w:val="bullet"/>
+      <w:lvlText w:val=""/>
+      <w:lvlJc w:val="left"/>
+      <w:pPr>
+        <w:ind w:left="720" w:hanging="360"/>
+      </w:pPr>
+      <w:rPr>
+        <w:rFonts w:ascii="Symbol" w:hAnsi="Symbol" w:hint="default"/>
+      </w:rPr>
+    </w:lvl>
+    <w:lvl w:ilvl="1" w:tplc="04090003" w:tentative="1">
+      <w:start w:val="1"/>
+      <w:numFmt w:val="bullet"/>
+      <w:lvlText w:val="o"/>
+      <w:lvlJc w:val="left"/>
+      <w:pPr>
+        <w:ind w:left="1440" w:hanging="360"/>
+      </w:pPr>
+      <w:rPr>
+        <w:rFonts w:ascii="Courier New" w:hAnsi="Courier New" w:cs="Courier New" w:hint="default"/>
+      </w:rPr>
+    </w:lvl>
+    <w:lvl w:ilvl="2" w:tplc="04090005" w:tentative="1">
+      <w:start w:val="1"/>
+      <w:numFmt w:val="bullet"/>
+      <w:lvlText w:val=""/>
+      <w:lvlJc w:val="left"/>
+      <w:pPr>
+        <w:ind w:left="2160" w:hanging="360"/>
+      </w:pPr>
+      <w:rPr>
+        <w:rFonts w:ascii="Wingdings" w:hAnsi="Wingdings" w:hint="default"/>
+      </w:rPr>
+    </w:lvl>
+    <w:lvl w:ilvl="3" w:tplc="04090001" w:tentative="1">
+      <w:start w:val="1"/>
+      <w:numFmt w:val="bullet"/>
+      <w:lvlText w:val=""/>
+      <w:lvlJc w:val="left"/>
+      <w:pPr>
+        <w:ind w:left="2880" w:hanging="360"/>
+      </w:pPr>
+      <w:rPr>
+        <w:rFonts w:ascii="Symbol" w:hAnsi="Symbol" w:hint="default"/>
+      </w:rPr>
+    </w:lvl>
+    <w:lvl w:ilvl="4" w:tplc="04090003" w:tentative="1">
+      <w:start w:val="1"/>
+      <w:numFmt w:val="bullet"/>
+      <w:lvlText w:val="o"/>
+      <w:lvlJc w:val="left"/>
+      <w:pPr>
+        <w:ind w:left="3600" w:hanging="360"/>
+      </w:pPr>
+      <w:rPr>
+        <w:rFonts w:ascii="Courier New" w:hAnsi="Courier New" w:cs="Courier New" w:hint="default"/>
+      </w:rPr>
+    </w:lvl>
+    <w:lvl w:ilvl="5" w:tplc="04090005" w:tentative="1">
+      <w:start w:val="1"/>
+      <w:numFmt w:val="bullet"/>
+      <w:lvlText w:val=""/>
+      <w:lvlJc w:val="left"/>
+      <w:pPr>
+        <w:ind w:left="4320" w:hanging="360"/>
+      </w:pPr>
+      <w:rPr>
+        <w:rFonts w:ascii="Wingdings" w:hAnsi="Wingdings" w:hint="default"/>
+      </w:rPr>
+    </w:lvl>
+    <w:lvl w:ilvl="6" w:tplc="04090001" w:tentative="1">
+      <w:start w:val="1"/>
+      <w:numFmt w:val="bullet"/>
+      <w:lvlText w:val=""/>
+      <w:lvlJc w:val="left"/>
+      <w:pPr>
+        <w:ind w:left="5040" w:hanging="360"/>
+      </w:pPr>
+      <w:rPr>
+        <w:rFonts w:ascii="Symbol" w:hAnsi="Symbol" w:hint="default"/>
+      </w:rPr>
+    </w:lvl>
+    <w:lvl w:ilvl="7" w:tplc="04090003" w:tentative="1">
+      <w:start w:val="1"/>
+      <w:numFmt w:val="bullet"/>
+      <w:lvlText w:val="o"/>
+      <w:lvlJc w:val="left"/>
+      <w:pPr>
+        <w:ind w:left="5760" w:hanging="360"/>
+      </w:pPr>
+      <w:rPr>
+        <w:rFonts w:ascii="Courier New" w:hAnsi="Courier New" w:cs="Courier New" w:hint="default"/>
+      </w:rPr>
+    </w:lvl>
+    <w:lvl w:ilvl="8" w:tplc="04090005" w:tentative="1">
+      <w:start w:val="1"/>
+      <w:numFmt w:val="bullet"/>
+      <w:lvlText w:val=""/>
+      <w:lvlJc w:val="left"/>
+      <w:pPr>
+        <w:ind w:left="6480" w:hanging="360"/>
+      </w:pPr>
+      <w:rPr>
+        <w:rFonts w:ascii="Wingdings" w:hAnsi="Wingdings" w:hint="default"/>
+      </w:rPr>
+    </w:lvl>
+  </w:abstractNum>
+  <w:abstractNum w:abstractNumId="5" w15:restartNumberingAfterBreak="0">
     <w:nsid w:val="33BE3682"/>
     <w:multiLevelType w:val="hybridMultilevel"/>
     <w:tmpl w:val="9CD065AA"/>
@@ -6386,7 +7348,7 @@
       </w:rPr>
     </w:lvl>
   </w:abstractNum>
-  <w:abstractNum w:abstractNumId="5" w15:restartNumberingAfterBreak="0">
+  <w:abstractNum w:abstractNumId="6" w15:restartNumberingAfterBreak="0">
     <w:nsid w:val="35900F42"/>
     <w:multiLevelType w:val="hybridMultilevel"/>
     <w:tmpl w:val="8D102EB2"/>
@@ -6475,7 +7437,93 @@
       </w:pPr>
     </w:lvl>
   </w:abstractNum>
-  <w:abstractNum w:abstractNumId="6" w15:restartNumberingAfterBreak="0">
+  <w:abstractNum w:abstractNumId="7" w15:restartNumberingAfterBreak="0">
+    <w:nsid w:val="3FFA26C9"/>
+    <w:multiLevelType w:val="hybridMultilevel"/>
+    <w:tmpl w:val="6C38082E"/>
+    <w:lvl w:ilvl="0" w:tplc="0409000F">
+      <w:start w:val="1"/>
+      <w:numFmt w:val="decimal"/>
+      <w:lvlText w:val="%1."/>
+      <w:lvlJc w:val="left"/>
+      <w:pPr>
+        <w:ind w:left="1440" w:hanging="360"/>
+      </w:pPr>
+    </w:lvl>
+    <w:lvl w:ilvl="1" w:tplc="04090019" w:tentative="1">
+      <w:start w:val="1"/>
+      <w:numFmt w:val="lowerLetter"/>
+      <w:lvlText w:val="%2."/>
+      <w:lvlJc w:val="left"/>
+      <w:pPr>
+        <w:ind w:left="2160" w:hanging="360"/>
+      </w:pPr>
+    </w:lvl>
+    <w:lvl w:ilvl="2" w:tplc="0409001B" w:tentative="1">
+      <w:start w:val="1"/>
+      <w:numFmt w:val="lowerRoman"/>
+      <w:lvlText w:val="%3."/>
+      <w:lvlJc w:val="right"/>
+      <w:pPr>
+        <w:ind w:left="2880" w:hanging="180"/>
+      </w:pPr>
+    </w:lvl>
+    <w:lvl w:ilvl="3" w:tplc="0409000F" w:tentative="1">
+      <w:start w:val="1"/>
+      <w:numFmt w:val="decimal"/>
+      <w:lvlText w:val="%4."/>
+      <w:lvlJc w:val="left"/>
+      <w:pPr>
+        <w:ind w:left="3600" w:hanging="360"/>
+      </w:pPr>
+    </w:lvl>
+    <w:lvl w:ilvl="4" w:tplc="04090019" w:tentative="1">
+      <w:start w:val="1"/>
+      <w:numFmt w:val="lowerLetter"/>
+      <w:lvlText w:val="%5."/>
+      <w:lvlJc w:val="left"/>
+      <w:pPr>
+        <w:ind w:left="4320" w:hanging="360"/>
+      </w:pPr>
+    </w:lvl>
+    <w:lvl w:ilvl="5" w:tplc="0409001B" w:tentative="1">
+      <w:start w:val="1"/>
+      <w:numFmt w:val="lowerRoman"/>
+      <w:lvlText w:val="%6."/>
+      <w:lvlJc w:val="right"/>
+      <w:pPr>
+        <w:ind w:left="5040" w:hanging="180"/>
+      </w:pPr>
+    </w:lvl>
+    <w:lvl w:ilvl="6" w:tplc="0409000F" w:tentative="1">
+      <w:start w:val="1"/>
+      <w:numFmt w:val="decimal"/>
+      <w:lvlText w:val="%7."/>
+      <w:lvlJc w:val="left"/>
+      <w:pPr>
+        <w:ind w:left="5760" w:hanging="360"/>
+      </w:pPr>
+    </w:lvl>
+    <w:lvl w:ilvl="7" w:tplc="04090019" w:tentative="1">
+      <w:start w:val="1"/>
+      <w:numFmt w:val="lowerLetter"/>
+      <w:lvlText w:val="%8."/>
+      <w:lvlJc w:val="left"/>
+      <w:pPr>
+        <w:ind w:left="6480" w:hanging="360"/>
+      </w:pPr>
+    </w:lvl>
+    <w:lvl w:ilvl="8" w:tplc="0409001B" w:tentative="1">
+      <w:start w:val="1"/>
+      <w:numFmt w:val="lowerRoman"/>
+      <w:lvlText w:val="%9."/>
+      <w:lvlJc w:val="right"/>
+      <w:pPr>
+        <w:ind w:left="7200" w:hanging="180"/>
+      </w:pPr>
+    </w:lvl>
+  </w:abstractNum>
+  <w:abstractNum w:abstractNumId="8" w15:restartNumberingAfterBreak="0">
     <w:nsid w:val="606F5576"/>
     <w:multiLevelType w:val="hybridMultilevel"/>
     <w:tmpl w:val="863C3608"/>
@@ -6564,7 +7612,7 @@
       </w:pPr>
     </w:lvl>
   </w:abstractNum>
-  <w:abstractNum w:abstractNumId="7" w15:restartNumberingAfterBreak="0">
+  <w:abstractNum w:abstractNumId="9" w15:restartNumberingAfterBreak="0">
     <w:nsid w:val="69F93DBA"/>
     <w:multiLevelType w:val="hybridMultilevel"/>
     <w:tmpl w:val="5472113C"/>
@@ -6677,7 +7725,120 @@
       </w:rPr>
     </w:lvl>
   </w:abstractNum>
-  <w:abstractNum w:abstractNumId="8" w15:restartNumberingAfterBreak="0">
+  <w:abstractNum w:abstractNumId="10" w15:restartNumberingAfterBreak="0">
+    <w:nsid w:val="6A284264"/>
+    <w:multiLevelType w:val="hybridMultilevel"/>
+    <w:tmpl w:val="8AB01112"/>
+    <w:lvl w:ilvl="0" w:tplc="04090001">
+      <w:start w:val="1"/>
+      <w:numFmt w:val="bullet"/>
+      <w:lvlText w:val=""/>
+      <w:lvlJc w:val="left"/>
+      <w:pPr>
+        <w:ind w:left="720" w:hanging="360"/>
+      </w:pPr>
+      <w:rPr>
+        <w:rFonts w:ascii="Symbol" w:hAnsi="Symbol" w:hint="default"/>
+      </w:rPr>
+    </w:lvl>
+    <w:lvl w:ilvl="1" w:tplc="04090003" w:tentative="1">
+      <w:start w:val="1"/>
+      <w:numFmt w:val="bullet"/>
+      <w:lvlText w:val="o"/>
+      <w:lvlJc w:val="left"/>
+      <w:pPr>
+        <w:ind w:left="1440" w:hanging="360"/>
+      </w:pPr>
+      <w:rPr>
+        <w:rFonts w:ascii="Courier New" w:hAnsi="Courier New" w:cs="Courier New" w:hint="default"/>
+      </w:rPr>
+    </w:lvl>
+    <w:lvl w:ilvl="2" w:tplc="04090005" w:tentative="1">
+      <w:start w:val="1"/>
+      <w:numFmt w:val="bullet"/>
+      <w:lvlText w:val=""/>
+      <w:lvlJc w:val="left"/>
+      <w:pPr>
+        <w:ind w:left="2160" w:hanging="360"/>
+      </w:pPr>
+      <w:rPr>
+        <w:rFonts w:ascii="Wingdings" w:hAnsi="Wingdings" w:hint="default"/>
+      </w:rPr>
+    </w:lvl>
+    <w:lvl w:ilvl="3" w:tplc="04090001" w:tentative="1">
+      <w:start w:val="1"/>
+      <w:numFmt w:val="bullet"/>
+      <w:lvlText w:val=""/>
+      <w:lvlJc w:val="left"/>
+      <w:pPr>
+        <w:ind w:left="2880" w:hanging="360"/>
+      </w:pPr>
+      <w:rPr>
+        <w:rFonts w:ascii="Symbol" w:hAnsi="Symbol" w:hint="default"/>
+      </w:rPr>
+    </w:lvl>
+    <w:lvl w:ilvl="4" w:tplc="04090003" w:tentative="1">
+      <w:start w:val="1"/>
+      <w:numFmt w:val="bullet"/>
+      <w:lvlText w:val="o"/>
+      <w:lvlJc w:val="left"/>
+      <w:pPr>
+        <w:ind w:left="3600" w:hanging="360"/>
+      </w:pPr>
+      <w:rPr>
+        <w:rFonts w:ascii="Courier New" w:hAnsi="Courier New" w:cs="Courier New" w:hint="default"/>
+      </w:rPr>
+    </w:lvl>
+    <w:lvl w:ilvl="5" w:tplc="04090005" w:tentative="1">
+      <w:start w:val="1"/>
+      <w:numFmt w:val="bullet"/>
+      <w:lvlText w:val=""/>
+      <w:lvlJc w:val="left"/>
+      <w:pPr>
+        <w:ind w:left="4320" w:hanging="360"/>
+      </w:pPr>
+      <w:rPr>
+        <w:rFonts w:ascii="Wingdings" w:hAnsi="Wingdings" w:hint="default"/>
+      </w:rPr>
+    </w:lvl>
+    <w:lvl w:ilvl="6" w:tplc="04090001" w:tentative="1">
+      <w:start w:val="1"/>
+      <w:numFmt w:val="bullet"/>
+      <w:lvlText w:val=""/>
+      <w:lvlJc w:val="left"/>
+      <w:pPr>
+        <w:ind w:left="5040" w:hanging="360"/>
+      </w:pPr>
+      <w:rPr>
+        <w:rFonts w:ascii="Symbol" w:hAnsi="Symbol" w:hint="default"/>
+      </w:rPr>
+    </w:lvl>
+    <w:lvl w:ilvl="7" w:tplc="04090003" w:tentative="1">
+      <w:start w:val="1"/>
+      <w:numFmt w:val="bullet"/>
+      <w:lvlText w:val="o"/>
+      <w:lvlJc w:val="left"/>
+      <w:pPr>
+        <w:ind w:left="5760" w:hanging="360"/>
+      </w:pPr>
+      <w:rPr>
+        <w:rFonts w:ascii="Courier New" w:hAnsi="Courier New" w:cs="Courier New" w:hint="default"/>
+      </w:rPr>
+    </w:lvl>
+    <w:lvl w:ilvl="8" w:tplc="04090005" w:tentative="1">
+      <w:start w:val="1"/>
+      <w:numFmt w:val="bullet"/>
+      <w:lvlText w:val=""/>
+      <w:lvlJc w:val="left"/>
+      <w:pPr>
+        <w:ind w:left="6480" w:hanging="360"/>
+      </w:pPr>
+      <w:rPr>
+        <w:rFonts w:ascii="Wingdings" w:hAnsi="Wingdings" w:hint="default"/>
+      </w:rPr>
+    </w:lvl>
+  </w:abstractNum>
+  <w:abstractNum w:abstractNumId="11" w15:restartNumberingAfterBreak="0">
     <w:nsid w:val="6BD76B36"/>
     <w:multiLevelType w:val="hybridMultilevel"/>
     <w:tmpl w:val="08420A5A"/>
@@ -6790,7 +7951,93 @@
       </w:rPr>
     </w:lvl>
   </w:abstractNum>
-  <w:abstractNum w:abstractNumId="9" w15:restartNumberingAfterBreak="0">
+  <w:abstractNum w:abstractNumId="12" w15:restartNumberingAfterBreak="0">
+    <w:nsid w:val="6DE36E91"/>
+    <w:multiLevelType w:val="hybridMultilevel"/>
+    <w:tmpl w:val="1B7CEA60"/>
+    <w:lvl w:ilvl="0" w:tplc="0409000F">
+      <w:start w:val="1"/>
+      <w:numFmt w:val="decimal"/>
+      <w:lvlText w:val="%1."/>
+      <w:lvlJc w:val="left"/>
+      <w:pPr>
+        <w:ind w:left="1440" w:hanging="360"/>
+      </w:pPr>
+    </w:lvl>
+    <w:lvl w:ilvl="1" w:tplc="04090019" w:tentative="1">
+      <w:start w:val="1"/>
+      <w:numFmt w:val="lowerLetter"/>
+      <w:lvlText w:val="%2."/>
+      <w:lvlJc w:val="left"/>
+      <w:pPr>
+        <w:ind w:left="2160" w:hanging="360"/>
+      </w:pPr>
+    </w:lvl>
+    <w:lvl w:ilvl="2" w:tplc="0409001B" w:tentative="1">
+      <w:start w:val="1"/>
+      <w:numFmt w:val="lowerRoman"/>
+      <w:lvlText w:val="%3."/>
+      <w:lvlJc w:val="right"/>
+      <w:pPr>
+        <w:ind w:left="2880" w:hanging="180"/>
+      </w:pPr>
+    </w:lvl>
+    <w:lvl w:ilvl="3" w:tplc="0409000F" w:tentative="1">
+      <w:start w:val="1"/>
+      <w:numFmt w:val="decimal"/>
+      <w:lvlText w:val="%4."/>
+      <w:lvlJc w:val="left"/>
+      <w:pPr>
+        <w:ind w:left="3600" w:hanging="360"/>
+      </w:pPr>
+    </w:lvl>
+    <w:lvl w:ilvl="4" w:tplc="04090019" w:tentative="1">
+      <w:start w:val="1"/>
+      <w:numFmt w:val="lowerLetter"/>
+      <w:lvlText w:val="%5."/>
+      <w:lvlJc w:val="left"/>
+      <w:pPr>
+        <w:ind w:left="4320" w:hanging="360"/>
+      </w:pPr>
+    </w:lvl>
+    <w:lvl w:ilvl="5" w:tplc="0409001B" w:tentative="1">
+      <w:start w:val="1"/>
+      <w:numFmt w:val="lowerRoman"/>
+      <w:lvlText w:val="%6."/>
+      <w:lvlJc w:val="right"/>
+      <w:pPr>
+        <w:ind w:left="5040" w:hanging="180"/>
+      </w:pPr>
+    </w:lvl>
+    <w:lvl w:ilvl="6" w:tplc="0409000F" w:tentative="1">
+      <w:start w:val="1"/>
+      <w:numFmt w:val="decimal"/>
+      <w:lvlText w:val="%7."/>
+      <w:lvlJc w:val="left"/>
+      <w:pPr>
+        <w:ind w:left="5760" w:hanging="360"/>
+      </w:pPr>
+    </w:lvl>
+    <w:lvl w:ilvl="7" w:tplc="04090019" w:tentative="1">
+      <w:start w:val="1"/>
+      <w:numFmt w:val="lowerLetter"/>
+      <w:lvlText w:val="%8."/>
+      <w:lvlJc w:val="left"/>
+      <w:pPr>
+        <w:ind w:left="6480" w:hanging="360"/>
+      </w:pPr>
+    </w:lvl>
+    <w:lvl w:ilvl="8" w:tplc="0409001B" w:tentative="1">
+      <w:start w:val="1"/>
+      <w:numFmt w:val="lowerRoman"/>
+      <w:lvlText w:val="%9."/>
+      <w:lvlJc w:val="right"/>
+      <w:pPr>
+        <w:ind w:left="7200" w:hanging="180"/>
+      </w:pPr>
+    </w:lvl>
+  </w:abstractNum>
+  <w:abstractNum w:abstractNumId="13" w15:restartNumberingAfterBreak="0">
     <w:nsid w:val="709713AE"/>
     <w:multiLevelType w:val="hybridMultilevel"/>
     <w:tmpl w:val="3AB467A8"/>
@@ -6879,7 +8126,233 @@
       </w:pPr>
     </w:lvl>
   </w:abstractNum>
-  <w:abstractNum w:abstractNumId="10" w15:restartNumberingAfterBreak="0">
+  <w:abstractNum w:abstractNumId="14" w15:restartNumberingAfterBreak="0">
+    <w:nsid w:val="73CC1BEC"/>
+    <w:multiLevelType w:val="hybridMultilevel"/>
+    <w:tmpl w:val="9E828D24"/>
+    <w:lvl w:ilvl="0" w:tplc="04090001">
+      <w:start w:val="1"/>
+      <w:numFmt w:val="bullet"/>
+      <w:lvlText w:val=""/>
+      <w:lvlJc w:val="left"/>
+      <w:pPr>
+        <w:ind w:left="720" w:hanging="360"/>
+      </w:pPr>
+      <w:rPr>
+        <w:rFonts w:ascii="Symbol" w:hAnsi="Symbol" w:hint="default"/>
+      </w:rPr>
+    </w:lvl>
+    <w:lvl w:ilvl="1" w:tplc="04090003">
+      <w:start w:val="1"/>
+      <w:numFmt w:val="bullet"/>
+      <w:lvlText w:val="o"/>
+      <w:lvlJc w:val="left"/>
+      <w:pPr>
+        <w:ind w:left="1440" w:hanging="360"/>
+      </w:pPr>
+      <w:rPr>
+        <w:rFonts w:ascii="Courier New" w:hAnsi="Courier New" w:cs="Courier New" w:hint="default"/>
+      </w:rPr>
+    </w:lvl>
+    <w:lvl w:ilvl="2" w:tplc="04090005" w:tentative="1">
+      <w:start w:val="1"/>
+      <w:numFmt w:val="bullet"/>
+      <w:lvlText w:val=""/>
+      <w:lvlJc w:val="left"/>
+      <w:pPr>
+        <w:ind w:left="2160" w:hanging="360"/>
+      </w:pPr>
+      <w:rPr>
+        <w:rFonts w:ascii="Wingdings" w:hAnsi="Wingdings" w:hint="default"/>
+      </w:rPr>
+    </w:lvl>
+    <w:lvl w:ilvl="3" w:tplc="04090001" w:tentative="1">
+      <w:start w:val="1"/>
+      <w:numFmt w:val="bullet"/>
+      <w:lvlText w:val=""/>
+      <w:lvlJc w:val="left"/>
+      <w:pPr>
+        <w:ind w:left="2880" w:hanging="360"/>
+      </w:pPr>
+      <w:rPr>
+        <w:rFonts w:ascii="Symbol" w:hAnsi="Symbol" w:hint="default"/>
+      </w:rPr>
+    </w:lvl>
+    <w:lvl w:ilvl="4" w:tplc="04090003" w:tentative="1">
+      <w:start w:val="1"/>
+      <w:numFmt w:val="bullet"/>
+      <w:lvlText w:val="o"/>
+      <w:lvlJc w:val="left"/>
+      <w:pPr>
+        <w:ind w:left="3600" w:hanging="360"/>
+      </w:pPr>
+      <w:rPr>
+        <w:rFonts w:ascii="Courier New" w:hAnsi="Courier New" w:cs="Courier New" w:hint="default"/>
+      </w:rPr>
+    </w:lvl>
+    <w:lvl w:ilvl="5" w:tplc="04090005" w:tentative="1">
+      <w:start w:val="1"/>
+      <w:numFmt w:val="bullet"/>
+      <w:lvlText w:val=""/>
+      <w:lvlJc w:val="left"/>
+      <w:pPr>
+        <w:ind w:left="4320" w:hanging="360"/>
+      </w:pPr>
+      <w:rPr>
+        <w:rFonts w:ascii="Wingdings" w:hAnsi="Wingdings" w:hint="default"/>
+      </w:rPr>
+    </w:lvl>
+    <w:lvl w:ilvl="6" w:tplc="04090001" w:tentative="1">
+      <w:start w:val="1"/>
+      <w:numFmt w:val="bullet"/>
+      <w:lvlText w:val=""/>
+      <w:lvlJc w:val="left"/>
+      <w:pPr>
+        <w:ind w:left="5040" w:hanging="360"/>
+      </w:pPr>
+      <w:rPr>
+        <w:rFonts w:ascii="Symbol" w:hAnsi="Symbol" w:hint="default"/>
+      </w:rPr>
+    </w:lvl>
+    <w:lvl w:ilvl="7" w:tplc="04090003" w:tentative="1">
+      <w:start w:val="1"/>
+      <w:numFmt w:val="bullet"/>
+      <w:lvlText w:val="o"/>
+      <w:lvlJc w:val="left"/>
+      <w:pPr>
+        <w:ind w:left="5760" w:hanging="360"/>
+      </w:pPr>
+      <w:rPr>
+        <w:rFonts w:ascii="Courier New" w:hAnsi="Courier New" w:cs="Courier New" w:hint="default"/>
+      </w:rPr>
+    </w:lvl>
+    <w:lvl w:ilvl="8" w:tplc="04090005" w:tentative="1">
+      <w:start w:val="1"/>
+      <w:numFmt w:val="bullet"/>
+      <w:lvlText w:val=""/>
+      <w:lvlJc w:val="left"/>
+      <w:pPr>
+        <w:ind w:left="6480" w:hanging="360"/>
+      </w:pPr>
+      <w:rPr>
+        <w:rFonts w:ascii="Wingdings" w:hAnsi="Wingdings" w:hint="default"/>
+      </w:rPr>
+    </w:lvl>
+  </w:abstractNum>
+  <w:abstractNum w:abstractNumId="15" w15:restartNumberingAfterBreak="0">
+    <w:nsid w:val="74C57225"/>
+    <w:multiLevelType w:val="hybridMultilevel"/>
+    <w:tmpl w:val="5040FAA2"/>
+    <w:lvl w:ilvl="0" w:tplc="04090001">
+      <w:start w:val="1"/>
+      <w:numFmt w:val="bullet"/>
+      <w:lvlText w:val=""/>
+      <w:lvlJc w:val="left"/>
+      <w:pPr>
+        <w:ind w:left="720" w:hanging="360"/>
+      </w:pPr>
+      <w:rPr>
+        <w:rFonts w:ascii="Symbol" w:hAnsi="Symbol" w:hint="default"/>
+      </w:rPr>
+    </w:lvl>
+    <w:lvl w:ilvl="1" w:tplc="04090003">
+      <w:start w:val="1"/>
+      <w:numFmt w:val="bullet"/>
+      <w:lvlText w:val="o"/>
+      <w:lvlJc w:val="left"/>
+      <w:pPr>
+        <w:ind w:left="1440" w:hanging="360"/>
+      </w:pPr>
+      <w:rPr>
+        <w:rFonts w:ascii="Courier New" w:hAnsi="Courier New" w:cs="Courier New" w:hint="default"/>
+      </w:rPr>
+    </w:lvl>
+    <w:lvl w:ilvl="2" w:tplc="04090005" w:tentative="1">
+      <w:start w:val="1"/>
+      <w:numFmt w:val="bullet"/>
+      <w:lvlText w:val=""/>
+      <w:lvlJc w:val="left"/>
+      <w:pPr>
+        <w:ind w:left="2160" w:hanging="360"/>
+      </w:pPr>
+      <w:rPr>
+        <w:rFonts w:ascii="Wingdings" w:hAnsi="Wingdings" w:hint="default"/>
+      </w:rPr>
+    </w:lvl>
+    <w:lvl w:ilvl="3" w:tplc="04090001" w:tentative="1">
+      <w:start w:val="1"/>
+      <w:numFmt w:val="bullet"/>
+      <w:lvlText w:val=""/>
+      <w:lvlJc w:val="left"/>
+      <w:pPr>
+        <w:ind w:left="2880" w:hanging="360"/>
+      </w:pPr>
+      <w:rPr>
+        <w:rFonts w:ascii="Symbol" w:hAnsi="Symbol" w:hint="default"/>
+      </w:rPr>
+    </w:lvl>
+    <w:lvl w:ilvl="4" w:tplc="04090003" w:tentative="1">
+      <w:start w:val="1"/>
+      <w:numFmt w:val="bullet"/>
+      <w:lvlText w:val="o"/>
+      <w:lvlJc w:val="left"/>
+      <w:pPr>
+        <w:ind w:left="3600" w:hanging="360"/>
+      </w:pPr>
+      <w:rPr>
+        <w:rFonts w:ascii="Courier New" w:hAnsi="Courier New" w:cs="Courier New" w:hint="default"/>
+      </w:rPr>
+    </w:lvl>
+    <w:lvl w:ilvl="5" w:tplc="04090005" w:tentative="1">
+      <w:start w:val="1"/>
+      <w:numFmt w:val="bullet"/>
+      <w:lvlText w:val=""/>
+      <w:lvlJc w:val="left"/>
+      <w:pPr>
+        <w:ind w:left="4320" w:hanging="360"/>
+      </w:pPr>
+      <w:rPr>
+        <w:rFonts w:ascii="Wingdings" w:hAnsi="Wingdings" w:hint="default"/>
+      </w:rPr>
+    </w:lvl>
+    <w:lvl w:ilvl="6" w:tplc="04090001" w:tentative="1">
+      <w:start w:val="1"/>
+      <w:numFmt w:val="bullet"/>
+      <w:lvlText w:val=""/>
+      <w:lvlJc w:val="left"/>
+      <w:pPr>
+        <w:ind w:left="5040" w:hanging="360"/>
+      </w:pPr>
+      <w:rPr>
+        <w:rFonts w:ascii="Symbol" w:hAnsi="Symbol" w:hint="default"/>
+      </w:rPr>
+    </w:lvl>
+    <w:lvl w:ilvl="7" w:tplc="04090003" w:tentative="1">
+      <w:start w:val="1"/>
+      <w:numFmt w:val="bullet"/>
+      <w:lvlText w:val="o"/>
+      <w:lvlJc w:val="left"/>
+      <w:pPr>
+        <w:ind w:left="5760" w:hanging="360"/>
+      </w:pPr>
+      <w:rPr>
+        <w:rFonts w:ascii="Courier New" w:hAnsi="Courier New" w:cs="Courier New" w:hint="default"/>
+      </w:rPr>
+    </w:lvl>
+    <w:lvl w:ilvl="8" w:tplc="04090005" w:tentative="1">
+      <w:start w:val="1"/>
+      <w:numFmt w:val="bullet"/>
+      <w:lvlText w:val=""/>
+      <w:lvlJc w:val="left"/>
+      <w:pPr>
+        <w:ind w:left="6480" w:hanging="360"/>
+      </w:pPr>
+      <w:rPr>
+        <w:rFonts w:ascii="Wingdings" w:hAnsi="Wingdings" w:hint="default"/>
+      </w:rPr>
+    </w:lvl>
+  </w:abstractNum>
+  <w:abstractNum w:abstractNumId="16" w15:restartNumberingAfterBreak="0">
     <w:nsid w:val="760D2B34"/>
     <w:multiLevelType w:val="hybridMultilevel"/>
     <w:tmpl w:val="20A6CFE2"/>
@@ -6975,31 +8448,49 @@
     <w:abstractNumId w:val="0"/>
   </w:num>
   <w:num w:numId="3">
-    <w:abstractNumId w:val="10"/>
+    <w:abstractNumId w:val="16"/>
   </w:num>
   <w:num w:numId="4">
     <w:abstractNumId w:val="1"/>
   </w:num>
   <w:num w:numId="5">
-    <w:abstractNumId w:val="9"/>
+    <w:abstractNumId w:val="13"/>
   </w:num>
   <w:num w:numId="6">
-    <w:abstractNumId w:val="5"/>
+    <w:abstractNumId w:val="6"/>
   </w:num>
   <w:num w:numId="7">
-    <w:abstractNumId w:val="7"/>
+    <w:abstractNumId w:val="9"/>
   </w:num>
   <w:num w:numId="8">
     <w:abstractNumId w:val="3"/>
   </w:num>
   <w:num w:numId="9">
-    <w:abstractNumId w:val="6"/>
+    <w:abstractNumId w:val="8"/>
   </w:num>
   <w:num w:numId="10">
-    <w:abstractNumId w:val="8"/>
+    <w:abstractNumId w:val="11"/>
   </w:num>
   <w:num w:numId="11">
+    <w:abstractNumId w:val="5"/>
+  </w:num>
+  <w:num w:numId="12">
     <w:abstractNumId w:val="4"/>
+  </w:num>
+  <w:num w:numId="13">
+    <w:abstractNumId w:val="12"/>
+  </w:num>
+  <w:num w:numId="14">
+    <w:abstractNumId w:val="10"/>
+  </w:num>
+  <w:num w:numId="15">
+    <w:abstractNumId w:val="7"/>
+  </w:num>
+  <w:num w:numId="16">
+    <w:abstractNumId w:val="14"/>
+  </w:num>
+  <w:num w:numId="17">
+    <w:abstractNumId w:val="15"/>
   </w:num>
 </w:numbering>
 </file>
@@ -7127,6 +8618,7 @@
     <w:lsdException w:name="HTML Sample" w:semiHidden="1" w:unhideWhenUsed="1"/>
     <w:lsdException w:name="HTML Typewriter" w:semiHidden="1" w:unhideWhenUsed="1"/>
     <w:lsdException w:name="HTML Variable" w:semiHidden="1" w:unhideWhenUsed="1"/>
+    <w:lsdException w:name="Normal Table" w:semiHidden="1" w:unhideWhenUsed="1"/>
     <w:lsdException w:name="annotation subject" w:semiHidden="1" w:unhideWhenUsed="1"/>
     <w:lsdException w:name="No List" w:semiHidden="1" w:unhideWhenUsed="1"/>
     <w:lsdException w:name="Outline List 1" w:semiHidden="1" w:unhideWhenUsed="1"/>
@@ -7170,8 +8662,10 @@
     <w:lsdException w:name="Table Elegant" w:semiHidden="1" w:unhideWhenUsed="1"/>
     <w:lsdException w:name="Table Professional" w:semiHidden="1" w:unhideWhenUsed="1"/>
     <w:lsdException w:name="Table Subtle 1" w:semiHidden="1" w:unhideWhenUsed="1"/>
+    <w:lsdException w:name="Table Subtle 2" w:semiHidden="1" w:unhideWhenUsed="1"/>
     <w:lsdException w:name="Table Web 1" w:semiHidden="1" w:unhideWhenUsed="1"/>
     <w:lsdException w:name="Table Web 2" w:semiHidden="1" w:unhideWhenUsed="1"/>
+    <w:lsdException w:name="Table Web 3" w:semiHidden="1" w:unhideWhenUsed="1"/>
     <w:lsdException w:name="Balloon Text" w:semiHidden="1" w:unhideWhenUsed="1"/>
     <w:lsdException w:name="Table Grid" w:uiPriority="59"/>
     <w:lsdException w:name="Table Theme" w:semiHidden="1" w:unhideWhenUsed="1"/>
@@ -7949,7 +9443,10 @@
     <w:rsidRoot w:val="0034478F"/>
     <w:rsid w:val="0034478F"/>
     <w:rsid w:val="00992044"/>
+    <w:rsid w:val="009A7BFA"/>
+    <w:rsid w:val="00B8121C"/>
     <w:rsid w:val="00BB0F93"/>
+    <w:rsid w:val="00C10366"/>
     <w:rsid w:val="00DC6A40"/>
   </w:rsids>
   <m:mathPr>
@@ -8096,6 +9593,7 @@
     <w:lsdException w:name="HTML Sample" w:semiHidden="1" w:unhideWhenUsed="1"/>
     <w:lsdException w:name="HTML Typewriter" w:semiHidden="1" w:unhideWhenUsed="1"/>
     <w:lsdException w:name="HTML Variable" w:semiHidden="1" w:unhideWhenUsed="1"/>
+    <w:lsdException w:name="Normal Table" w:semiHidden="1" w:unhideWhenUsed="1"/>
     <w:lsdException w:name="annotation subject" w:semiHidden="1" w:unhideWhenUsed="1"/>
     <w:lsdException w:name="No List" w:semiHidden="1" w:unhideWhenUsed="1"/>
     <w:lsdException w:name="Outline List 1" w:semiHidden="1" w:unhideWhenUsed="1"/>
@@ -8139,8 +9637,10 @@
     <w:lsdException w:name="Table Elegant" w:semiHidden="1" w:unhideWhenUsed="1"/>
     <w:lsdException w:name="Table Professional" w:semiHidden="1" w:unhideWhenUsed="1"/>
     <w:lsdException w:name="Table Subtle 1" w:semiHidden="1" w:unhideWhenUsed="1"/>
+    <w:lsdException w:name="Table Subtle 2" w:semiHidden="1" w:unhideWhenUsed="1"/>
     <w:lsdException w:name="Table Web 1" w:semiHidden="1" w:unhideWhenUsed="1"/>
     <w:lsdException w:name="Table Web 2" w:semiHidden="1" w:unhideWhenUsed="1"/>
+    <w:lsdException w:name="Table Web 3" w:semiHidden="1" w:unhideWhenUsed="1"/>
     <w:lsdException w:name="Balloon Text" w:semiHidden="1" w:unhideWhenUsed="1"/>
     <w:lsdException w:name="Table Grid" w:uiPriority="39"/>
     <w:lsdException w:name="Table Theme" w:semiHidden="1" w:unhideWhenUsed="1"/>
@@ -8744,7 +10244,7 @@
 </file>
 
 <file path=customXml/itemProps2.xml><?xml version="1.0" encoding="utf-8"?>
-<ds:datastoreItem xmlns:ds="http://schemas.openxmlformats.org/officeDocument/2006/customXml" ds:itemID="{60177E9A-A2EA-4349-84F9-815FDF70796C}">
+<ds:datastoreItem xmlns:ds="http://schemas.openxmlformats.org/officeDocument/2006/customXml" ds:itemID="{76F90923-F963-4093-ABF5-042712F40DF4}">
   <ds:schemaRefs>
     <ds:schemaRef ds:uri="http://schemas.openxmlformats.org/officeDocument/2006/bibliography"/>
   </ds:schemaRefs>

</xml_diff>